<commit_message>
Update ICTWEB514 - ASI - Website Development Assignment - ICTDBS507.docx
</commit_message>
<xml_diff>
--- a/2023/Semester 2/ECommerse/ICTWEB514 - ASI - Website Development Assignment - ICTDBS507.docx
+++ b/2023/Semester 2/ECommerse/ICTWEB514 - ASI - Website Development Assignment - ICTDBS507.docx
@@ -1540,10 +1540,7 @@
         <w:t>Just a bunch of old stuff, basically an</w:t>
       </w:r>
       <w:r>
-        <w:t xml:space="preserve"> </w:t>
-      </w:r>
-      <w:r>
-        <w:t>online</w:t>
+        <w:t xml:space="preserve"> online</w:t>
       </w:r>
       <w:r>
         <w:t xml:space="preserve"> op shop.</w:t>
@@ -1771,6 +1768,55 @@
     </w:p>
     <w:p>
       <w:pPr>
+        <w:pStyle w:val="ListParagraph"/>
+        <w:numPr>
+          <w:ilvl w:val="2"/>
+          <w:numId w:val="45"/>
+        </w:numPr>
+        <w:tabs>
+          <w:tab w:val="left" w:pos="284"/>
+          <w:tab w:val="left" w:pos="567"/>
+          <w:tab w:val="left" w:pos="851"/>
+          <w:tab w:val="left" w:pos="1134"/>
+          <w:tab w:val="left" w:pos="1418"/>
+          <w:tab w:val="left" w:pos="1701"/>
+          <w:tab w:val="left" w:pos="1985"/>
+          <w:tab w:val="left" w:pos="2268"/>
+          <w:tab w:val="left" w:pos="2552"/>
+          <w:tab w:val="left" w:pos="2835"/>
+        </w:tabs>
+      </w:pPr>
+      <w:r>
+        <w:t>Client side validation</w:t>
+      </w:r>
+    </w:p>
+    <w:p>
+      <w:pPr>
+        <w:pStyle w:val="ListParagraph"/>
+        <w:numPr>
+          <w:ilvl w:val="2"/>
+          <w:numId w:val="45"/>
+        </w:numPr>
+        <w:tabs>
+          <w:tab w:val="left" w:pos="284"/>
+          <w:tab w:val="left" w:pos="567"/>
+          <w:tab w:val="left" w:pos="851"/>
+          <w:tab w:val="left" w:pos="1134"/>
+          <w:tab w:val="left" w:pos="1418"/>
+          <w:tab w:val="left" w:pos="1701"/>
+          <w:tab w:val="left" w:pos="1985"/>
+          <w:tab w:val="left" w:pos="2268"/>
+          <w:tab w:val="left" w:pos="2552"/>
+          <w:tab w:val="left" w:pos="2835"/>
+        </w:tabs>
+        <w:spacing w:line="240" w:lineRule="auto"/>
+      </w:pPr>
+      <w:r>
+        <w:t>Product counts displayed</w:t>
+      </w:r>
+    </w:p>
+    <w:p>
+      <w:pPr>
         <w:numPr>
           <w:ilvl w:val="1"/>
           <w:numId w:val="45"/>
@@ -1867,7 +1913,7 @@
     <w:p>
       <w:pPr>
         <w:numPr>
-          <w:ilvl w:val="1"/>
+          <w:ilvl w:val="2"/>
           <w:numId w:val="45"/>
         </w:numPr>
         <w:tabs>
@@ -1884,7 +1930,7 @@
         </w:tabs>
       </w:pPr>
       <w:r>
-        <w:t xml:space="preserve">Database server </w:t>
+        <w:t>Apache 2.0</w:t>
       </w:r>
     </w:p>
     <w:p>
@@ -1907,7 +1953,30 @@
         </w:tabs>
       </w:pPr>
       <w:r>
-        <w:t>Scripting language</w:t>
+        <w:t xml:space="preserve">Database server </w:t>
+      </w:r>
+    </w:p>
+    <w:p>
+      <w:pPr>
+        <w:numPr>
+          <w:ilvl w:val="2"/>
+          <w:numId w:val="45"/>
+        </w:numPr>
+        <w:tabs>
+          <w:tab w:val="left" w:pos="284"/>
+          <w:tab w:val="left" w:pos="567"/>
+          <w:tab w:val="left" w:pos="851"/>
+          <w:tab w:val="left" w:pos="1134"/>
+          <w:tab w:val="left" w:pos="1418"/>
+          <w:tab w:val="left" w:pos="1701"/>
+          <w:tab w:val="left" w:pos="1985"/>
+          <w:tab w:val="left" w:pos="2268"/>
+          <w:tab w:val="left" w:pos="2552"/>
+          <w:tab w:val="left" w:pos="2835"/>
+        </w:tabs>
+      </w:pPr>
+      <w:r>
+        <w:t>MySql 8.0.28</w:t>
       </w:r>
     </w:p>
     <w:p>
@@ -1930,14 +1999,15 @@
         </w:tabs>
       </w:pPr>
       <w:r>
-        <w:t xml:space="preserve">Two </w:t>
-      </w:r>
-      <w:r>
-        <w:t>security requirements</w:t>
-      </w:r>
-    </w:p>
-    <w:p>
-      <w:pPr>
+        <w:t>Scripting language</w:t>
+      </w:r>
+    </w:p>
+    <w:p>
+      <w:pPr>
+        <w:numPr>
+          <w:ilvl w:val="2"/>
+          <w:numId w:val="45"/>
+        </w:numPr>
         <w:tabs>
           <w:tab w:val="left" w:pos="284"/>
           <w:tab w:val="left" w:pos="567"/>
@@ -1951,6 +2021,81 @@
           <w:tab w:val="left" w:pos="2835"/>
         </w:tabs>
       </w:pPr>
+      <w:r>
+        <w:t>PHP 7.2.1</w:t>
+      </w:r>
+    </w:p>
+    <w:p>
+      <w:pPr>
+        <w:numPr>
+          <w:ilvl w:val="1"/>
+          <w:numId w:val="45"/>
+        </w:numPr>
+        <w:tabs>
+          <w:tab w:val="left" w:pos="284"/>
+          <w:tab w:val="left" w:pos="567"/>
+          <w:tab w:val="left" w:pos="851"/>
+          <w:tab w:val="left" w:pos="1134"/>
+          <w:tab w:val="left" w:pos="1418"/>
+          <w:tab w:val="left" w:pos="1701"/>
+          <w:tab w:val="left" w:pos="1985"/>
+          <w:tab w:val="left" w:pos="2268"/>
+          <w:tab w:val="left" w:pos="2552"/>
+          <w:tab w:val="left" w:pos="2835"/>
+        </w:tabs>
+      </w:pPr>
+      <w:r>
+        <w:t xml:space="preserve">Two </w:t>
+      </w:r>
+      <w:r>
+        <w:t>security requirements</w:t>
+      </w:r>
+    </w:p>
+    <w:p>
+      <w:pPr>
+        <w:numPr>
+          <w:ilvl w:val="2"/>
+          <w:numId w:val="45"/>
+        </w:numPr>
+        <w:tabs>
+          <w:tab w:val="left" w:pos="284"/>
+          <w:tab w:val="left" w:pos="567"/>
+          <w:tab w:val="left" w:pos="851"/>
+          <w:tab w:val="left" w:pos="1134"/>
+          <w:tab w:val="left" w:pos="1418"/>
+          <w:tab w:val="left" w:pos="1701"/>
+          <w:tab w:val="left" w:pos="1985"/>
+          <w:tab w:val="left" w:pos="2268"/>
+          <w:tab w:val="left" w:pos="2552"/>
+          <w:tab w:val="left" w:pos="2835"/>
+        </w:tabs>
+      </w:pPr>
+      <w:r>
+        <w:t>Username and Password</w:t>
+      </w:r>
+    </w:p>
+    <w:p>
+      <w:pPr>
+        <w:numPr>
+          <w:ilvl w:val="2"/>
+          <w:numId w:val="45"/>
+        </w:numPr>
+        <w:tabs>
+          <w:tab w:val="left" w:pos="284"/>
+          <w:tab w:val="left" w:pos="567"/>
+          <w:tab w:val="left" w:pos="851"/>
+          <w:tab w:val="left" w:pos="1134"/>
+          <w:tab w:val="left" w:pos="1418"/>
+          <w:tab w:val="left" w:pos="1701"/>
+          <w:tab w:val="left" w:pos="1985"/>
+          <w:tab w:val="left" w:pos="2268"/>
+          <w:tab w:val="left" w:pos="2552"/>
+          <w:tab w:val="left" w:pos="2835"/>
+        </w:tabs>
+      </w:pPr>
+      <w:r>
+        <w:t>https</w:t>
+      </w:r>
     </w:p>
     <w:p>
       <w:pPr>
@@ -1975,6 +2120,7 @@
         <w:rPr>
           <w:b/>
         </w:rPr>
+        <w:lastRenderedPageBreak/>
         <w:t>Database</w:t>
       </w:r>
       <w:r>
@@ -2006,6 +2152,116 @@
           <w:color w:val="FF0000"/>
         </w:rPr>
       </w:pPr>
+      <w:r>
+        <w:rPr>
+          <w:color w:val="FF0000"/>
+        </w:rPr>
+        <w:t>Customer(</w:t>
+      </w:r>
+      <w:r>
+        <w:rPr>
+          <w:b/>
+          <w:bCs/>
+          <w:color w:val="FF0000"/>
+        </w:rPr>
+        <w:t>customer_ID</w:t>
+      </w:r>
+      <w:r>
+        <w:rPr>
+          <w:color w:val="FF0000"/>
+        </w:rPr>
+        <w:t>, email, password)</w:t>
+      </w:r>
+    </w:p>
+    <w:p>
+      <w:pPr>
+        <w:tabs>
+          <w:tab w:val="left" w:pos="284"/>
+          <w:tab w:val="left" w:pos="567"/>
+          <w:tab w:val="left" w:pos="851"/>
+          <w:tab w:val="left" w:pos="1134"/>
+          <w:tab w:val="left" w:pos="1418"/>
+          <w:tab w:val="left" w:pos="1701"/>
+          <w:tab w:val="left" w:pos="1985"/>
+          <w:tab w:val="left" w:pos="2268"/>
+          <w:tab w:val="left" w:pos="2552"/>
+          <w:tab w:val="left" w:pos="2835"/>
+        </w:tabs>
+        <w:spacing w:line="259" w:lineRule="auto"/>
+        <w:rPr>
+          <w:color w:val="FF0000"/>
+        </w:rPr>
+      </w:pPr>
+      <w:r>
+        <w:rPr>
+          <w:color w:val="FF0000"/>
+        </w:rPr>
+        <w:t>Products</w:t>
+      </w:r>
+      <w:r>
+        <w:rPr>
+          <w:color w:val="FF0000"/>
+        </w:rPr>
+        <w:t>(product_ID, amountAvailable, price)</w:t>
+      </w:r>
+    </w:p>
+    <w:p>
+      <w:pPr>
+        <w:tabs>
+          <w:tab w:val="left" w:pos="284"/>
+          <w:tab w:val="left" w:pos="567"/>
+          <w:tab w:val="left" w:pos="851"/>
+          <w:tab w:val="left" w:pos="1134"/>
+          <w:tab w:val="left" w:pos="1418"/>
+          <w:tab w:val="left" w:pos="1701"/>
+          <w:tab w:val="left" w:pos="1985"/>
+          <w:tab w:val="left" w:pos="2268"/>
+          <w:tab w:val="left" w:pos="2552"/>
+          <w:tab w:val="left" w:pos="2835"/>
+        </w:tabs>
+        <w:spacing w:line="259" w:lineRule="auto"/>
+        <w:rPr>
+          <w:color w:val="FF0000"/>
+        </w:rPr>
+      </w:pPr>
+      <w:r>
+        <w:rPr>
+          <w:color w:val="FF0000"/>
+        </w:rPr>
+        <w:t xml:space="preserve">Order(order_ID, customer_ID, </w:t>
+      </w:r>
+      <w:r>
+        <w:rPr>
+          <w:color w:val="FF0000"/>
+        </w:rPr>
+        <w:t>status)</w:t>
+      </w:r>
+    </w:p>
+    <w:p>
+      <w:pPr>
+        <w:tabs>
+          <w:tab w:val="left" w:pos="284"/>
+          <w:tab w:val="left" w:pos="567"/>
+          <w:tab w:val="left" w:pos="851"/>
+          <w:tab w:val="left" w:pos="1134"/>
+          <w:tab w:val="left" w:pos="1418"/>
+          <w:tab w:val="left" w:pos="1701"/>
+          <w:tab w:val="left" w:pos="1985"/>
+          <w:tab w:val="left" w:pos="2268"/>
+          <w:tab w:val="left" w:pos="2552"/>
+          <w:tab w:val="left" w:pos="2835"/>
+        </w:tabs>
+        <w:spacing w:line="259" w:lineRule="auto"/>
+        <w:rPr>
+          <w:color w:val="FF0000"/>
+        </w:rPr>
+      </w:pPr>
+      <w:r>
+        <w:rPr>
+          <w:color w:val="FF0000"/>
+        </w:rPr>
+        <w:t>OrderItems(product_ID, order_ID, count)</w:t>
+      </w:r>
     </w:p>
     <w:p>
       <w:pPr>
@@ -2522,6 +2778,7 @@
         <w:rPr>
           <w:color w:val="000000"/>
         </w:rPr>
+        <w:lastRenderedPageBreak/>
         <w:t xml:space="preserve">Test the database connection and record the connectivity status. If the connection, fails you are required to debug and identify the possible causes. This information needs to be included in the read </w:t>
       </w:r>
     </w:p>
@@ -2592,7 +2849,6 @@
           <w:bCs/>
           <w:color w:val="000000"/>
         </w:rPr>
-        <w:lastRenderedPageBreak/>
         <w:t xml:space="preserve">View a list of all products for sale </w:t>
       </w:r>
     </w:p>
@@ -9471,7 +9727,7 @@
   <w:abstractNum w:abstractNumId="48" w15:restartNumberingAfterBreak="0">
     <w:nsid w:val="7C3F4532"/>
     <w:multiLevelType w:val="hybridMultilevel"/>
-    <w:tmpl w:val="1172927E"/>
+    <w:tmpl w:val="E486958A"/>
     <w:lvl w:ilvl="0" w:tplc="F3A6E3BA">
       <w:start w:val="1"/>
       <w:numFmt w:val="decimal"/>
@@ -11043,11 +11299,6 @@
 </file>
 
 <file path=customXml/item1.xml><?xml version="1.0" encoding="utf-8"?>
-<?mso-contentType ?>
-<spe:Receivers xmlns:spe="http://schemas.microsoft.com/sharepoint/events"/>
-</file>
-
-<file path=customXml/item2.xml><?xml version="1.0" encoding="utf-8"?>
 <ct:contentTypeSchema xmlns:ct="http://schemas.microsoft.com/office/2006/metadata/contentType" xmlns:ma="http://schemas.microsoft.com/office/2006/metadata/properties/metaAttributes" ct:_="" ma:_="" ma:contentTypeName="Document" ma:contentTypeID="0x0101009740B9952F1C0A4DBB8184C3ACC36467" ma:contentTypeVersion="111" ma:contentTypeDescription="Create a new document." ma:contentTypeScope="" ma:versionID="f997119e8ed5fc5a379906374ce6f20b">
   <xsd:schema xmlns:xsd="http://www.w3.org/2001/XMLSchema" xmlns:xs="http://www.w3.org/2001/XMLSchema" xmlns:p="http://schemas.microsoft.com/office/2006/metadata/properties" xmlns:ns2="1c07d8c7-c900-4f17-8efa-882eb357c716" xmlns:ns3="3b32f6f0-ddcd-4e66-a0c8-12c7c6b50ecf" xmlns:ns4="b6bdf438-5d47-484a-a861-ca21256032dd" targetNamespace="http://schemas.microsoft.com/office/2006/metadata/properties" ma:root="true" ma:fieldsID="5175f4689a6618260c904040303f24cd" ns2:_="" ns3:_="" ns4:_="">
     <xsd:import namespace="1c07d8c7-c900-4f17-8efa-882eb357c716"/>
@@ -11551,7 +11802,21 @@
 </ct:contentTypeSchema>
 </file>
 
+<file path=customXml/item2.xml><?xml version="1.0" encoding="utf-8"?>
+<?mso-contentType ?>
+<spe:Receivers xmlns:spe="http://schemas.microsoft.com/sharepoint/events"/>
+</file>
+
 <file path=customXml/item3.xml><?xml version="1.0" encoding="utf-8"?>
+<?mso-contentType ?>
+<FormTemplates xmlns="http://schemas.microsoft.com/sharepoint/v3/contenttype/forms">
+  <Display>DocumentLibraryForm</Display>
+  <Edit>DocumentLibraryForm</Edit>
+  <New>DocumentLibraryForm</New>
+</FormTemplates>
+</file>
+
+<file path=customXml/item4.xml><?xml version="1.0" encoding="utf-8"?>
 <p:properties xmlns:p="http://schemas.microsoft.com/office/2006/metadata/properties" xmlns:xsi="http://www.w3.org/2001/XMLSchema-instance" xmlns:pc="http://schemas.microsoft.com/office/infopath/2007/PartnerControls">
   <documentManagement>
     <_dlc_DocId xmlns="3b32f6f0-ddcd-4e66-a0c8-12c7c6b50ecf">RMYU76VWP267-1965321582-21</_dlc_DocId>
@@ -11620,24 +11885,7 @@
 </p:properties>
 </file>
 
-<file path=customXml/item4.xml><?xml version="1.0" encoding="utf-8"?>
-<?mso-contentType ?>
-<FormTemplates xmlns="http://schemas.microsoft.com/sharepoint/v3/contenttype/forms">
-  <Display>DocumentLibraryForm</Display>
-  <Edit>DocumentLibraryForm</Edit>
-  <New>DocumentLibraryForm</New>
-</FormTemplates>
-</file>
-
 <file path=customXml/itemProps1.xml><?xml version="1.0" encoding="utf-8"?>
-<ds:datastoreItem xmlns:ds="http://schemas.openxmlformats.org/officeDocument/2006/customXml" ds:itemID="{FE8D3A8B-0CA1-4F18-8B1B-2BDC6AD99281}">
-  <ds:schemaRefs>
-    <ds:schemaRef ds:uri="http://schemas.microsoft.com/sharepoint/events"/>
-  </ds:schemaRefs>
-</ds:datastoreItem>
-</file>
-
-<file path=customXml/itemProps2.xml><?xml version="1.0" encoding="utf-8"?>
 <ds:datastoreItem xmlns:ds="http://schemas.openxmlformats.org/officeDocument/2006/customXml" ds:itemID="{43899A7D-464C-43FF-B362-9C19BF9F5715}">
   <ds:schemaRefs>
     <ds:schemaRef ds:uri="http://schemas.microsoft.com/office/2006/metadata/contentType"/>
@@ -11657,7 +11905,23 @@
 </ds:datastoreItem>
 </file>
 
+<file path=customXml/itemProps2.xml><?xml version="1.0" encoding="utf-8"?>
+<ds:datastoreItem xmlns:ds="http://schemas.openxmlformats.org/officeDocument/2006/customXml" ds:itemID="{FE8D3A8B-0CA1-4F18-8B1B-2BDC6AD99281}">
+  <ds:schemaRefs>
+    <ds:schemaRef ds:uri="http://schemas.microsoft.com/sharepoint/events"/>
+  </ds:schemaRefs>
+</ds:datastoreItem>
+</file>
+
 <file path=customXml/itemProps3.xml><?xml version="1.0" encoding="utf-8"?>
+<ds:datastoreItem xmlns:ds="http://schemas.openxmlformats.org/officeDocument/2006/customXml" ds:itemID="{5EE328BE-12BF-451E-9C96-9512579BFC3A}">
+  <ds:schemaRefs>
+    <ds:schemaRef ds:uri="http://schemas.microsoft.com/sharepoint/v3/contenttype/forms"/>
+  </ds:schemaRefs>
+</ds:datastoreItem>
+</file>
+
+<file path=customXml/itemProps4.xml><?xml version="1.0" encoding="utf-8"?>
 <ds:datastoreItem xmlns:ds="http://schemas.openxmlformats.org/officeDocument/2006/customXml" ds:itemID="{3161C4C3-DC6E-4E5E-9EC7-6A5AD233A365}">
   <ds:schemaRefs>
     <ds:schemaRef ds:uri="http://schemas.microsoft.com/office/2006/metadata/properties"/>
@@ -11667,12 +11931,4 @@
     <ds:schemaRef ds:uri="b6bdf438-5d47-484a-a861-ca21256032dd"/>
   </ds:schemaRefs>
 </ds:datastoreItem>
-</file>
-
-<file path=customXml/itemProps4.xml><?xml version="1.0" encoding="utf-8"?>
-<ds:datastoreItem xmlns:ds="http://schemas.openxmlformats.org/officeDocument/2006/customXml" ds:itemID="{5EE328BE-12BF-451E-9C96-9512579BFC3A}">
-  <ds:schemaRefs>
-    <ds:schemaRef ds:uri="http://schemas.microsoft.com/sharepoint/v3/contenttype/forms"/>
-  </ds:schemaRefs>
-</ds:datastoreItem>
 </file>
</xml_diff>